<commit_message>
working on Liv function. liv status not running properly, group.by() not working correctly
</commit_message>
<xml_diff>
--- a/prep/Strategic Plan.docx
+++ b/prep/Strategic Plan.docx
@@ -11,8 +11,6 @@
           <w:sz w:val="28"/>
         </w:rPr>
       </w:pPr>
-      <w:bookmarkStart w:id="0" w:name="_GoBack"/>
-      <w:bookmarkEnd w:id="0"/>
       <w:r>
         <w:rPr>
           <w:rFonts w:ascii="Times New Roman" w:eastAsiaTheme="minorHAnsi" w:hAnsi="Times New Roman" w:cs="Times New Roman"/>
@@ -557,7 +555,31 @@
         <w:rPr>
           <w:rFonts w:ascii="Times New Roman" w:eastAsiaTheme="minorHAnsi" w:hAnsi="Times New Roman" w:cs="Times New Roman"/>
         </w:rPr>
-        <w:t xml:space="preserve"> Regions will be Hawaiʻi, Maui, Molokai, Lanai, Oahu, and Kauai. The island scale is used to designate districts of Hawaiʻi, which are used in policy and management for the State of Hawaiʻi. </w:t>
+        <w:t xml:space="preserve"> Regions will be Hawaiʻi, </w:t>
+      </w:r>
+      <w:r>
+        <w:rPr>
+          <w:rFonts w:ascii="Times New Roman" w:eastAsiaTheme="minorHAnsi" w:hAnsi="Times New Roman" w:cs="Times New Roman"/>
+        </w:rPr>
+        <w:t xml:space="preserve">Maui Nui, </w:t>
+      </w:r>
+      <w:r>
+        <w:rPr>
+          <w:rFonts w:ascii="Times New Roman" w:eastAsiaTheme="minorHAnsi" w:hAnsi="Times New Roman" w:cs="Times New Roman"/>
+        </w:rPr>
+        <w:t xml:space="preserve">Oahu, and Kauai. The island scale is used to designate </w:t>
+      </w:r>
+      <w:r>
+        <w:rPr>
+          <w:rFonts w:ascii="Times New Roman" w:eastAsiaTheme="minorHAnsi" w:hAnsi="Times New Roman" w:cs="Times New Roman"/>
+        </w:rPr>
+        <w:t>counties</w:t>
+      </w:r>
+      <w:r>
+        <w:rPr>
+          <w:rFonts w:ascii="Times New Roman" w:eastAsiaTheme="minorHAnsi" w:hAnsi="Times New Roman" w:cs="Times New Roman"/>
+        </w:rPr>
+        <w:t xml:space="preserve"> of Hawaiʻi, which are used in policy and management for the State of Hawaiʻi. </w:t>
       </w:r>
     </w:p>
     <w:p>
@@ -2309,9 +2331,17 @@
         <w:rPr>
           <w:rFonts w:ascii="Times New Roman" w:eastAsiaTheme="minorHAnsi" w:hAnsi="Times New Roman" w:cs="Times New Roman"/>
         </w:rPr>
-        <w:t xml:space="preserve"> target and will leverage key relationships with private sector leaders that are partners of CI Hawaiʻi and HGG, increasing the reach and impact of this project.</w:t>
-      </w:r>
-    </w:p>
+        <w:t xml:space="preserve"> target and will leverage key relationships with private sector leaders that are partners of CI Hawaiʻi and </w:t>
+      </w:r>
+      <w:bookmarkStart w:id="0" w:name="_GoBack"/>
+      <w:r>
+        <w:rPr>
+          <w:rFonts w:ascii="Times New Roman" w:eastAsiaTheme="minorHAnsi" w:hAnsi="Times New Roman" w:cs="Times New Roman"/>
+        </w:rPr>
+        <w:t>HGG, increasing the reach and impact of this project.</w:t>
+      </w:r>
+    </w:p>
+    <w:bookmarkEnd w:id="0"/>
     <w:p>
       <w:pPr>
         <w:spacing w:after="200" w:line="276" w:lineRule="auto"/>

</xml_diff>